<commit_message>
added notes from the C# programming basics for absolute beginners by nathan clark book
</commit_message>
<xml_diff>
--- a/Programming Basics for Absolute Beginners Notes.docx
+++ b/Programming Basics for Absolute Beginners Notes.docx
@@ -9,10 +9,139 @@
       <w:r>
         <w:t xml:space="preserve"> by Nathan Clark </w:t>
       </w:r>
+      <w:r>
+        <w:t>Notes:</w:t>
+      </w:r>
+    </w:p>
+    <w:p>
+      <w:pPr>
+        <w:pStyle w:val="ListParagraph"/>
+        <w:numPr>
+          <w:ilvl w:val="0"/>
+          <w:numId w:val="1"/>
+        </w:numPr>
+      </w:pPr>
+      <w:r>
+        <w:t>Interfaces (pg.26)</w:t>
+      </w:r>
+    </w:p>
+    <w:p>
+      <w:pPr>
+        <w:pStyle w:val="ListParagraph"/>
+        <w:numPr>
+          <w:ilvl w:val="0"/>
+          <w:numId w:val="1"/>
+        </w:numPr>
+      </w:pPr>
+      <w:r>
+        <w:t>Why doesn’t this need to be parsed (pg.31) --- may be an error</w:t>
+      </w:r>
+    </w:p>
+    <w:p>
+      <w:pPr>
+        <w:pStyle w:val="ListParagraph"/>
+        <w:numPr>
+          <w:ilvl w:val="0"/>
+          <w:numId w:val="1"/>
+        </w:numPr>
+      </w:pPr>
+      <w:r>
+        <w:t>Ch.6 (start on pg. 43) covers ways to write C# and has a good rundown of useful features in visual studio</w:t>
+      </w:r>
+    </w:p>
+    <w:p>
+      <w:pPr>
+        <w:pStyle w:val="ListParagraph"/>
+        <w:numPr>
+          <w:ilvl w:val="1"/>
+          <w:numId w:val="1"/>
+        </w:numPr>
+      </w:pPr>
+      <w:r>
+        <w:t>What is “Peek to Definition”?</w:t>
+      </w:r>
+      <w:r>
+        <w:t xml:space="preserve"> </w:t>
+      </w:r>
+      <w:r>
+        <w:t>(pg. 43)</w:t>
+      </w:r>
       <w:bookmarkStart w:id="0" w:name="_GoBack"/>
       <w:bookmarkEnd w:id="0"/>
-      <w:r>
-        <w:t>Notes:</w:t>
+    </w:p>
+    <w:p>
+      <w:pPr>
+        <w:pStyle w:val="ListParagraph"/>
+        <w:numPr>
+          <w:ilvl w:val="1"/>
+          <w:numId w:val="1"/>
+        </w:numPr>
+      </w:pPr>
+      <w:r>
+        <w:t>What is “Code Lens”?</w:t>
+      </w:r>
+      <w:r>
+        <w:t xml:space="preserve"> (pg. 43)</w:t>
+      </w:r>
+    </w:p>
+    <w:p>
+      <w:pPr>
+        <w:pStyle w:val="ListParagraph"/>
+        <w:numPr>
+          <w:ilvl w:val="1"/>
+          <w:numId w:val="1"/>
+        </w:numPr>
+      </w:pPr>
+      <w:r>
+        <w:t>What are the “comprehensive profiling tools” mentioned on pg. 44?</w:t>
+      </w:r>
+    </w:p>
+    <w:p>
+      <w:pPr>
+        <w:pStyle w:val="ListParagraph"/>
+        <w:numPr>
+          <w:ilvl w:val="2"/>
+          <w:numId w:val="1"/>
+        </w:numPr>
+      </w:pPr>
+      <w:r>
+        <w:t>Some are giving you performance reports that include CPU, GPU, and memory usage, as well as UI responsiveness and network utilization</w:t>
+      </w:r>
+    </w:p>
+    <w:p>
+      <w:pPr>
+        <w:pStyle w:val="ListParagraph"/>
+        <w:numPr>
+          <w:ilvl w:val="1"/>
+          <w:numId w:val="1"/>
+        </w:numPr>
+      </w:pPr>
+      <w:r>
+        <w:t>How do we implement “User Interface Testing” automation as mentioned on pg.44?</w:t>
+      </w:r>
+    </w:p>
+    <w:p>
+      <w:pPr>
+        <w:pStyle w:val="ListParagraph"/>
+        <w:numPr>
+          <w:ilvl w:val="1"/>
+          <w:numId w:val="1"/>
+        </w:numPr>
+      </w:pPr>
+      <w:r>
+        <w:t>What is “Code Coverage Analysis? (pg.45)</w:t>
+      </w:r>
+    </w:p>
+    <w:p>
+      <w:pPr>
+        <w:pStyle w:val="ListParagraph"/>
+        <w:numPr>
+          <w:ilvl w:val="2"/>
+          <w:numId w:val="1"/>
+        </w:numPr>
+      </w:pPr>
+      <w:r>
+        <w:t>In the book it states this “helps you visualize how each line of code is performing as the application is executing</w:t>
       </w:r>
     </w:p>
     <w:p>
@@ -23,6 +152,89 @@
           <w:numId w:val="1"/>
         </w:numPr>
       </w:pPr>
+      <w:r>
+        <w:t>Data types are on pg.53-55</w:t>
+      </w:r>
+    </w:p>
+    <w:p>
+      <w:pPr>
+        <w:pStyle w:val="ListParagraph"/>
+        <w:numPr>
+          <w:ilvl w:val="0"/>
+          <w:numId w:val="1"/>
+        </w:numPr>
+      </w:pPr>
+      <w:r>
+        <w:t xml:space="preserve">Typecasting is on pg.71 – casting a particular data type to another…such as converting from </w:t>
+      </w:r>
+      <w:proofErr w:type="spellStart"/>
+      <w:r>
+        <w:t>int</w:t>
+      </w:r>
+      <w:proofErr w:type="spellEnd"/>
+      <w:r>
+        <w:t xml:space="preserve"> to long</w:t>
+      </w:r>
+    </w:p>
+    <w:p>
+      <w:pPr>
+        <w:pStyle w:val="ListParagraph"/>
+        <w:numPr>
+          <w:ilvl w:val="0"/>
+          <w:numId w:val="1"/>
+        </w:numPr>
+      </w:pPr>
+      <w:r>
+        <w:t>Escape sequences are on pgs. 93-94</w:t>
+      </w:r>
+    </w:p>
+    <w:p>
+      <w:pPr>
+        <w:pStyle w:val="ListParagraph"/>
+        <w:numPr>
+          <w:ilvl w:val="0"/>
+          <w:numId w:val="1"/>
+        </w:numPr>
+      </w:pPr>
+      <w:r>
+        <w:t>What are bitwise operators? (pg. 111)</w:t>
+      </w:r>
+    </w:p>
+    <w:p>
+      <w:pPr>
+        <w:pStyle w:val="ListParagraph"/>
+        <w:numPr>
+          <w:ilvl w:val="0"/>
+          <w:numId w:val="1"/>
+        </w:numPr>
+      </w:pPr>
+      <w:r>
+        <w:t xml:space="preserve">What is </w:t>
+      </w:r>
+      <w:proofErr w:type="gramStart"/>
+      <w:r>
+        <w:t>the ??</w:t>
+      </w:r>
+      <w:proofErr w:type="gramEnd"/>
+      <w:r>
+        <w:t xml:space="preserve"> </w:t>
+      </w:r>
+      <w:proofErr w:type="gramStart"/>
+      <w:r>
+        <w:t>used</w:t>
+      </w:r>
+      <w:proofErr w:type="gramEnd"/>
+      <w:r>
+        <w:t xml:space="preserve"> for in </w:t>
+      </w:r>
+      <w:proofErr w:type="spellStart"/>
+      <w:r>
+        <w:t>nullable</w:t>
+      </w:r>
+      <w:proofErr w:type="spellEnd"/>
+      <w:r>
+        <w:t xml:space="preserve"> types? – it seems to be used as just one “?” in the example on pg. 122</w:t>
+      </w:r>
     </w:p>
     <w:sectPr>
       <w:pgSz w:w="12240" w:h="15840"/>
@@ -52,7 +264,7 @@
         <w:rFonts w:ascii="Symbol" w:hAnsi="Symbol" w:hint="default"/>
       </w:rPr>
     </w:lvl>
-    <w:lvl w:ilvl="1" w:tplc="04090003" w:tentative="1">
+    <w:lvl w:ilvl="1" w:tplc="04090003">
       <w:start w:val="1"/>
       <w:numFmt w:val="bullet"/>
       <w:lvlText w:val="o"/>
@@ -64,7 +276,7 @@
         <w:rFonts w:ascii="Courier New" w:hAnsi="Courier New" w:cs="Courier New" w:hint="default"/>
       </w:rPr>
     </w:lvl>
-    <w:lvl w:ilvl="2" w:tplc="04090005" w:tentative="1">
+    <w:lvl w:ilvl="2" w:tplc="04090005">
       <w:start w:val="1"/>
       <w:numFmt w:val="bullet"/>
       <w:lvlText w:val=""/>

</xml_diff>